<commit_message>
ee568 project 3 update
part 1 section a analitical solution of load line, magnetic circuit, flux density.. are done.
</commit_message>
<xml_diff>
--- a/ee568_project3/ee568_project_3_report_S_Ozkucuk.docx
+++ b/ee568_project3/ee568_project_3_report_S_Ozkucuk.docx
@@ -1260,9 +1260,9 @@
         </w:rPr>
         <w:drawing>
           <wp:inline distT="0" distB="0" distL="0" distR="0">
-            <wp:extent cx="4492672" cy="3057099"/>
-            <wp:effectExtent l="19050" t="0" r="3128" b="0"/>
-            <wp:docPr id="9" name="Resim 1"/>
+            <wp:extent cx="5330873" cy="3638159"/>
+            <wp:effectExtent l="19050" t="0" r="3127" b="0"/>
+            <wp:docPr id="12" name="Resim 2"/>
             <wp:cNvGraphicFramePr>
               <a:graphicFrameLocks xmlns:a="http://schemas.openxmlformats.org/drawingml/2006/main" noChangeAspect="1"/>
             </wp:cNvGraphicFramePr>
@@ -1270,7 +1270,7 @@
               <a:graphicData uri="http://schemas.openxmlformats.org/drawingml/2006/picture">
                 <pic:pic xmlns:pic="http://schemas.openxmlformats.org/drawingml/2006/picture">
                   <pic:nvPicPr>
-                    <pic:cNvPr id="0" name="Picture 1"/>
+                    <pic:cNvPr id="0" name="Picture 2"/>
                     <pic:cNvPicPr>
                       <a:picLocks noChangeAspect="1" noChangeArrowheads="1"/>
                     </pic:cNvPicPr>
@@ -1285,7 +1285,7 @@
                   <pic:spPr bwMode="auto">
                     <a:xfrm>
                       <a:off x="0" y="0"/>
-                      <a:ext cx="4492006" cy="3056646"/>
+                      <a:ext cx="5335966" cy="3641635"/>
                     </a:xfrm>
                     <a:prstGeom prst="rect">
                       <a:avLst/>
@@ -1402,7 +1402,22 @@
     </w:p>
     <w:p>
       <w:pPr>
+        <w:rPr>
+          <w:lang w:val="en-GB"/>
+        </w:rPr>
+      </w:pPr>
+      <w:r>
+        <w:rPr>
+          <w:lang w:val="en-GB"/>
+        </w:rPr>
+        <w:lastRenderedPageBreak/>
+        <w:t xml:space="preserve">To calculate the peak air-gap flux density we have to know the load line and magnet operating point on the B-H characteristic. For this calculation, we determine the magnet geometry on the rotor as shown in figure 3.   </w:t>
+      </w:r>
+    </w:p>
+    <w:p>
+      <w:pPr>
         <w:pStyle w:val="AltKonuBal"/>
+        <w:jc w:val="center"/>
         <w:rPr>
           <w:rFonts w:asciiTheme="minorHAnsi" w:eastAsiaTheme="minorHAnsi" w:hAnsiTheme="minorHAnsi" w:cstheme="minorBidi"/>
           <w:i w:val="0"/>
@@ -1414,6 +1429,209 @@
           <w:lang w:val="en-GB"/>
         </w:rPr>
       </w:pPr>
+      <w:r>
+        <w:rPr>
+          <w:rFonts w:asciiTheme="minorHAnsi" w:eastAsiaTheme="minorHAnsi" w:hAnsiTheme="minorHAnsi" w:cstheme="minorBidi"/>
+          <w:i w:val="0"/>
+          <w:iCs w:val="0"/>
+          <w:noProof/>
+          <w:color w:val="auto"/>
+          <w:spacing w:val="0"/>
+          <w:sz w:val="22"/>
+          <w:szCs w:val="22"/>
+          <w:lang w:val="tr-TR" w:eastAsia="tr-TR"/>
+        </w:rPr>
+        <w:drawing>
+          <wp:inline distT="0" distB="0" distL="0" distR="0">
+            <wp:extent cx="2479254" cy="2347415"/>
+            <wp:effectExtent l="19050" t="0" r="0" b="0"/>
+            <wp:docPr id="11" name="Resim 1"/>
+            <wp:cNvGraphicFramePr>
+              <a:graphicFrameLocks xmlns:a="http://schemas.openxmlformats.org/drawingml/2006/main" noChangeAspect="1"/>
+            </wp:cNvGraphicFramePr>
+            <a:graphic xmlns:a="http://schemas.openxmlformats.org/drawingml/2006/main">
+              <a:graphicData uri="http://schemas.openxmlformats.org/drawingml/2006/picture">
+                <pic:pic xmlns:pic="http://schemas.openxmlformats.org/drawingml/2006/picture">
+                  <pic:nvPicPr>
+                    <pic:cNvPr id="0" name="Picture 1"/>
+                    <pic:cNvPicPr>
+                      <a:picLocks noChangeAspect="1" noChangeArrowheads="1"/>
+                    </pic:cNvPicPr>
+                  </pic:nvPicPr>
+                  <pic:blipFill>
+                    <a:blip r:embed="rId10" cstate="print"/>
+                    <a:srcRect/>
+                    <a:stretch>
+                      <a:fillRect/>
+                    </a:stretch>
+                  </pic:blipFill>
+                  <pic:spPr bwMode="auto">
+                    <a:xfrm>
+                      <a:off x="0" y="0"/>
+                      <a:ext cx="2479103" cy="2347272"/>
+                    </a:xfrm>
+                    <a:prstGeom prst="rect">
+                      <a:avLst/>
+                    </a:prstGeom>
+                    <a:noFill/>
+                    <a:ln w="9525">
+                      <a:noFill/>
+                      <a:miter lim="800000"/>
+                      <a:headEnd/>
+                      <a:tailEnd/>
+                    </a:ln>
+                  </pic:spPr>
+                </pic:pic>
+              </a:graphicData>
+            </a:graphic>
+          </wp:inline>
+        </w:drawing>
+      </w:r>
+    </w:p>
+    <w:p>
+      <w:pPr>
+        <w:jc w:val="center"/>
+        <w:rPr>
+          <w:lang w:val="en-GB"/>
+        </w:rPr>
+      </w:pPr>
+      <w:r>
+        <w:rPr>
+          <w:lang w:val="en-GB"/>
+        </w:rPr>
+        <w:t>Fig.3: Magnet physical geometry on the rotor with respect to given specifications</w:t>
+      </w:r>
+    </w:p>
+    <w:p>
+      <w:pPr>
+        <w:jc w:val="center"/>
+        <w:rPr>
+          <w:lang w:val="en-GB"/>
+        </w:rPr>
+      </w:pPr>
+      <w:r>
+        <w:rPr>
+          <w:noProof/>
+          <w:lang w:val="tr-TR" w:eastAsia="tr-TR"/>
+        </w:rPr>
+        <w:drawing>
+          <wp:inline distT="0" distB="0" distL="0" distR="0">
+            <wp:extent cx="5759450" cy="4326255"/>
+            <wp:effectExtent l="19050" t="0" r="0" b="0"/>
+            <wp:docPr id="13" name="Resim 3" descr="C:\Users\User\Desktop\EE568-Selected-Topics-on-Electrical-Machines\ee568_project3\loadline.png"/>
+            <wp:cNvGraphicFramePr>
+              <a:graphicFrameLocks xmlns:a="http://schemas.openxmlformats.org/drawingml/2006/main" noChangeAspect="1"/>
+            </wp:cNvGraphicFramePr>
+            <a:graphic xmlns:a="http://schemas.openxmlformats.org/drawingml/2006/main">
+              <a:graphicData uri="http://schemas.openxmlformats.org/drawingml/2006/picture">
+                <pic:pic xmlns:pic="http://schemas.openxmlformats.org/drawingml/2006/picture">
+                  <pic:nvPicPr>
+                    <pic:cNvPr id="0" name="Picture 3" descr="C:\Users\User\Desktop\EE568-Selected-Topics-on-Electrical-Machines\ee568_project3\loadline.png"/>
+                    <pic:cNvPicPr>
+                      <a:picLocks noChangeAspect="1" noChangeArrowheads="1"/>
+                    </pic:cNvPicPr>
+                  </pic:nvPicPr>
+                  <pic:blipFill>
+                    <a:blip r:embed="rId11" cstate="print"/>
+                    <a:srcRect/>
+                    <a:stretch>
+                      <a:fillRect/>
+                    </a:stretch>
+                  </pic:blipFill>
+                  <pic:spPr bwMode="auto">
+                    <a:xfrm>
+                      <a:off x="0" y="0"/>
+                      <a:ext cx="5759450" cy="4326255"/>
+                    </a:xfrm>
+                    <a:prstGeom prst="rect">
+                      <a:avLst/>
+                    </a:prstGeom>
+                    <a:noFill/>
+                    <a:ln w="9525">
+                      <a:noFill/>
+                      <a:miter lim="800000"/>
+                      <a:headEnd/>
+                      <a:tailEnd/>
+                    </a:ln>
+                  </pic:spPr>
+                </pic:pic>
+              </a:graphicData>
+            </a:graphic>
+          </wp:inline>
+        </w:drawing>
+      </w:r>
+    </w:p>
+    <w:p>
+      <w:pPr>
+        <w:jc w:val="center"/>
+        <w:rPr>
+          <w:lang w:val="en-GB"/>
+        </w:rPr>
+      </w:pPr>
+      <w:r>
+        <w:rPr>
+          <w:lang w:val="en-GB"/>
+        </w:rPr>
+        <w:t xml:space="preserve">Fig. 4: Load line on the B-H characteristic of the given Neodymium magnet, </w:t>
+      </w:r>
+      <w:proofErr w:type="spellStart"/>
+      <w:r>
+        <w:rPr>
+          <w:lang w:val="en-GB"/>
+        </w:rPr>
+        <w:t>Permeance</w:t>
+      </w:r>
+      <w:proofErr w:type="spellEnd"/>
+      <w:r>
+        <w:rPr>
+          <w:lang w:val="en-GB"/>
+        </w:rPr>
+        <w:t xml:space="preserve"> Coefficient (Pc): 1.05</w:t>
+      </w:r>
+      <w:r>
+        <w:rPr>
+          <w:lang w:val="en-GB"/>
+        </w:rPr>
+        <w:t xml:space="preserve">, </w:t>
+      </w:r>
+      <w:r>
+        <w:rPr>
+          <w:lang w:val="en-GB"/>
+        </w:rPr>
+        <w:t>B: 6.34 kilogauss</w:t>
+      </w:r>
+      <w:r>
+        <w:rPr>
+          <w:lang w:val="en-GB"/>
+        </w:rPr>
+        <w:t xml:space="preserve">, </w:t>
+      </w:r>
+      <w:r>
+        <w:rPr>
+          <w:lang w:val="en-GB"/>
+        </w:rPr>
+        <w:t>H: -6.03 kilooersted</w:t>
+      </w:r>
+      <w:r>
+        <w:rPr>
+          <w:lang w:val="en-GB"/>
+        </w:rPr>
+        <w:t xml:space="preserve">, </w:t>
+      </w:r>
+      <w:r>
+        <w:rPr>
+          <w:lang w:val="en-GB"/>
+        </w:rPr>
+        <w:t>|BH|: 38.23 mega-gauss-</w:t>
+      </w:r>
+      <w:proofErr w:type="spellStart"/>
+      <w:r>
+        <w:rPr>
+          <w:lang w:val="en-GB"/>
+        </w:rPr>
+        <w:t>oersted</w:t>
+      </w:r>
+      <w:proofErr w:type="spellEnd"/>
     </w:p>
     <w:p>
       <w:pPr>
@@ -1429,10 +1647,7 @@
           <w:lang w:val="en-GB"/>
         </w:rPr>
       </w:pPr>
-    </w:p>
-    <w:p>
-      <w:pPr>
-        <w:pStyle w:val="AltKonuBal"/>
+      <w:r>
         <w:rPr>
           <w:rFonts w:asciiTheme="minorHAnsi" w:eastAsiaTheme="minorHAnsi" w:hAnsiTheme="minorHAnsi" w:cstheme="minorBidi"/>
           <w:i w:val="0"/>
@@ -1443,11 +1658,10 @@
           <w:szCs w:val="22"/>
           <w:lang w:val="en-GB"/>
         </w:rPr>
-      </w:pPr>
-    </w:p>
-    <w:p>
-      <w:pPr>
-        <w:pStyle w:val="AltKonuBal"/>
+        <w:lastRenderedPageBreak/>
+        <w:t>According to specifications of the magnet, N42 grade magnet load line can obtained as shown in figure 4.</w:t>
+      </w:r>
+      <w:r>
         <w:rPr>
           <w:rFonts w:asciiTheme="minorHAnsi" w:eastAsiaTheme="minorHAnsi" w:hAnsiTheme="minorHAnsi" w:cstheme="minorBidi"/>
           <w:i w:val="0"/>
@@ -1458,7 +1672,9 @@
           <w:szCs w:val="22"/>
           <w:lang w:val="en-GB"/>
         </w:rPr>
-      </w:pPr>
+        <w:t xml:space="preserve"> If we select the operating temperature as 40’C, we can calculate the max. </w:t>
+      </w:r>
+      <w:proofErr w:type="gramStart"/>
       <w:r>
         <w:rPr>
           <w:rFonts w:asciiTheme="minorHAnsi" w:eastAsiaTheme="minorHAnsi" w:hAnsiTheme="minorHAnsi" w:cstheme="minorBidi"/>
@@ -1470,7 +1686,494 @@
           <w:szCs w:val="22"/>
           <w:lang w:val="en-GB"/>
         </w:rPr>
-        <w:lastRenderedPageBreak/>
+        <w:t>flux</w:t>
+      </w:r>
+      <w:proofErr w:type="gramEnd"/>
+      <w:r>
+        <w:rPr>
+          <w:rFonts w:asciiTheme="minorHAnsi" w:eastAsiaTheme="minorHAnsi" w:hAnsiTheme="minorHAnsi" w:cstheme="minorBidi"/>
+          <w:i w:val="0"/>
+          <w:iCs w:val="0"/>
+          <w:color w:val="auto"/>
+          <w:spacing w:val="0"/>
+          <w:sz w:val="22"/>
+          <w:szCs w:val="22"/>
+          <w:lang w:val="en-GB"/>
+        </w:rPr>
+        <w:t xml:space="preserve"> density in air gap using dimensions as shown in below equations:</w:t>
+      </w:r>
+    </w:p>
+    <w:p>
+      <w:pPr>
+        <w:rPr>
+          <w:rFonts w:eastAsiaTheme="minorEastAsia"/>
+          <w:lang w:val="en-GB"/>
+        </w:rPr>
+      </w:pPr>
+      <m:oMathPara>
+        <m:oMath>
+          <m:r>
+            <w:rPr>
+              <w:rFonts w:ascii="Cambria Math" w:hAnsi="Cambria Math"/>
+              <w:lang w:val="en-GB"/>
+            </w:rPr>
+            <m:t>φ=</m:t>
+          </m:r>
+          <m:sSub>
+            <m:sSubPr>
+              <m:ctrlPr>
+                <w:rPr>
+                  <w:rFonts w:ascii="Cambria Math" w:hAnsi="Cambria Math"/>
+                  <w:i/>
+                  <w:lang w:val="en-GB"/>
+                </w:rPr>
+              </m:ctrlPr>
+            </m:sSubPr>
+            <m:e>
+              <m:r>
+                <w:rPr>
+                  <w:rFonts w:ascii="Cambria Math" w:hAnsi="Cambria Math"/>
+                  <w:lang w:val="en-GB"/>
+                </w:rPr>
+                <m:t>B</m:t>
+              </m:r>
+            </m:e>
+            <m:sub>
+              <m:r>
+                <w:rPr>
+                  <w:rFonts w:ascii="Cambria Math" w:hAnsi="Cambria Math"/>
+                  <w:lang w:val="en-GB"/>
+                </w:rPr>
+                <m:t>m</m:t>
+              </m:r>
+            </m:sub>
+          </m:sSub>
+          <m:r>
+            <w:rPr>
+              <w:rFonts w:ascii="Cambria Math" w:hAnsi="Cambria Math"/>
+              <w:lang w:val="en-GB"/>
+            </w:rPr>
+            <m:t>×</m:t>
+          </m:r>
+          <m:sSub>
+            <m:sSubPr>
+              <m:ctrlPr>
+                <w:rPr>
+                  <w:rFonts w:ascii="Cambria Math" w:hAnsi="Cambria Math"/>
+                  <w:i/>
+                  <w:lang w:val="en-GB"/>
+                </w:rPr>
+              </m:ctrlPr>
+            </m:sSubPr>
+            <m:e>
+              <m:r>
+                <w:rPr>
+                  <w:rFonts w:ascii="Cambria Math" w:hAnsi="Cambria Math"/>
+                  <w:lang w:val="en-GB"/>
+                </w:rPr>
+                <m:t>A</m:t>
+              </m:r>
+            </m:e>
+            <m:sub>
+              <m:r>
+                <w:rPr>
+                  <w:rFonts w:ascii="Cambria Math" w:hAnsi="Cambria Math"/>
+                  <w:lang w:val="en-GB"/>
+                </w:rPr>
+                <m:t>m</m:t>
+              </m:r>
+            </m:sub>
+          </m:sSub>
+        </m:oMath>
+      </m:oMathPara>
+    </w:p>
+    <w:p>
+      <w:pPr>
+        <w:rPr>
+          <w:rFonts w:eastAsiaTheme="minorEastAsia"/>
+          <w:lang w:val="en-GB"/>
+        </w:rPr>
+      </w:pPr>
+      <w:r>
+        <w:rPr>
+          <w:rFonts w:eastAsiaTheme="minorEastAsia"/>
+          <w:lang w:val="en-GB"/>
+        </w:rPr>
+        <w:t xml:space="preserve">Where </w:t>
+      </w:r>
+      <m:oMath>
+        <m:sSub>
+          <m:sSubPr>
+            <m:ctrlPr>
+              <w:rPr>
+                <w:rFonts w:ascii="Cambria Math" w:hAnsi="Cambria Math"/>
+                <w:i/>
+                <w:lang w:val="en-GB"/>
+              </w:rPr>
+            </m:ctrlPr>
+          </m:sSubPr>
+          <m:e>
+            <m:r>
+              <w:rPr>
+                <w:rFonts w:ascii="Cambria Math" w:hAnsi="Cambria Math"/>
+                <w:lang w:val="en-GB"/>
+              </w:rPr>
+              <m:t>B</m:t>
+            </m:r>
+          </m:e>
+          <m:sub>
+            <m:r>
+              <w:rPr>
+                <w:rFonts w:ascii="Cambria Math" w:hAnsi="Cambria Math"/>
+                <w:lang w:val="en-GB"/>
+              </w:rPr>
+              <m:t>m</m:t>
+            </m:r>
+          </m:sub>
+        </m:sSub>
+      </m:oMath>
+      <w:r>
+        <w:rPr>
+          <w:rFonts w:eastAsiaTheme="minorEastAsia"/>
+          <w:lang w:val="en-GB"/>
+        </w:rPr>
+        <w:t xml:space="preserve"> is magnet magnetic flux,  </w:t>
+      </w:r>
+      <m:oMath>
+        <m:sSub>
+          <m:sSubPr>
+            <m:ctrlPr>
+              <w:rPr>
+                <w:rFonts w:ascii="Cambria Math" w:hAnsi="Cambria Math"/>
+                <w:i/>
+                <w:lang w:val="en-GB"/>
+              </w:rPr>
+            </m:ctrlPr>
+          </m:sSubPr>
+          <m:e>
+            <m:r>
+              <w:rPr>
+                <w:rFonts w:ascii="Cambria Math" w:hAnsi="Cambria Math"/>
+                <w:lang w:val="en-GB"/>
+              </w:rPr>
+              <m:t>A</m:t>
+            </m:r>
+          </m:e>
+          <m:sub>
+            <m:r>
+              <w:rPr>
+                <w:rFonts w:ascii="Cambria Math" w:hAnsi="Cambria Math"/>
+                <w:lang w:val="en-GB"/>
+              </w:rPr>
+              <m:t>m</m:t>
+            </m:r>
+          </m:sub>
+        </m:sSub>
+      </m:oMath>
+      <w:r>
+        <w:rPr>
+          <w:rFonts w:eastAsiaTheme="minorEastAsia"/>
+          <w:lang w:val="en-GB"/>
+        </w:rPr>
+        <w:t xml:space="preserve"> is magnet surface area. If we assume, </w:t>
+      </w:r>
+      <w:r>
+        <w:rPr>
+          <w:lang w:val="en-GB"/>
+        </w:rPr>
+        <w:t xml:space="preserve">rotor is surface mount permanent magnet machine, when we calculate the air gap flux density we can use the above equation. </w:t>
+      </w:r>
+    </w:p>
+    <w:p>
+      <w:pPr>
+        <w:rPr>
+          <w:rFonts w:eastAsiaTheme="minorEastAsia"/>
+          <w:lang w:val="en-GB"/>
+        </w:rPr>
+      </w:pPr>
+      <m:oMathPara>
+        <m:oMath>
+          <m:sSub>
+            <m:sSubPr>
+              <m:ctrlPr>
+                <w:rPr>
+                  <w:rFonts w:ascii="Cambria Math" w:hAnsi="Cambria Math"/>
+                  <w:i/>
+                  <w:lang w:val="en-GB"/>
+                </w:rPr>
+              </m:ctrlPr>
+            </m:sSubPr>
+            <m:e>
+              <m:r>
+                <w:rPr>
+                  <w:rFonts w:ascii="Cambria Math" w:hAnsi="Cambria Math"/>
+                  <w:lang w:val="en-GB"/>
+                </w:rPr>
+                <m:t>A</m:t>
+              </m:r>
+            </m:e>
+            <m:sub>
+              <m:r>
+                <w:rPr>
+                  <w:rFonts w:ascii="Cambria Math" w:hAnsi="Cambria Math"/>
+                  <w:lang w:val="en-GB"/>
+                </w:rPr>
+                <m:t>m</m:t>
+              </m:r>
+            </m:sub>
+          </m:sSub>
+          <m:r>
+            <w:rPr>
+              <w:rFonts w:ascii="Cambria Math" w:hAnsi="Cambria Math"/>
+              <w:lang w:val="en-GB"/>
+            </w:rPr>
+            <m:t>=2πr×l×0.8=2π</m:t>
+          </m:r>
+          <m:d>
+            <m:dPr>
+              <m:ctrlPr>
+                <w:rPr>
+                  <w:rFonts w:ascii="Cambria Math" w:hAnsi="Cambria Math"/>
+                  <w:i/>
+                  <w:lang w:val="en-GB"/>
+                </w:rPr>
+              </m:ctrlPr>
+            </m:dPr>
+            <m:e>
+              <m:r>
+                <w:rPr>
+                  <w:rFonts w:ascii="Cambria Math" w:hAnsi="Cambria Math"/>
+                  <w:lang w:val="en-GB"/>
+                </w:rPr>
+                <m:t>0.05+0.004</m:t>
+              </m:r>
+            </m:e>
+          </m:d>
+          <m:r>
+            <w:rPr>
+              <w:rFonts w:ascii="Cambria Math" w:hAnsi="Cambria Math"/>
+              <w:lang w:val="en-GB"/>
+            </w:rPr>
+            <m:t xml:space="preserve">×0.1×0.8=0.0271 </m:t>
+          </m:r>
+          <m:sSup>
+            <m:sSupPr>
+              <m:ctrlPr>
+                <w:rPr>
+                  <w:rFonts w:ascii="Cambria Math" w:hAnsi="Cambria Math"/>
+                  <w:i/>
+                  <w:lang w:val="en-GB"/>
+                </w:rPr>
+              </m:ctrlPr>
+            </m:sSupPr>
+            <m:e>
+              <m:r>
+                <w:rPr>
+                  <w:rFonts w:ascii="Cambria Math" w:hAnsi="Cambria Math"/>
+                  <w:lang w:val="en-GB"/>
+                </w:rPr>
+                <m:t>m</m:t>
+              </m:r>
+            </m:e>
+            <m:sup>
+              <m:r>
+                <w:rPr>
+                  <w:rFonts w:ascii="Cambria Math" w:hAnsi="Cambria Math"/>
+                  <w:lang w:val="en-GB"/>
+                </w:rPr>
+                <m:t>2</m:t>
+              </m:r>
+            </m:sup>
+          </m:sSup>
+        </m:oMath>
+      </m:oMathPara>
+    </w:p>
+    <w:p>
+      <w:pPr>
+        <w:rPr>
+          <w:lang w:val="en-GB"/>
+        </w:rPr>
+      </w:pPr>
+      <w:r>
+        <w:rPr>
+          <w:lang w:val="en-GB"/>
+        </w:rPr>
+        <w:t xml:space="preserve">Where, we assume that the magnet </w:t>
+      </w:r>
+      <w:r>
+        <w:rPr>
+          <w:lang w:val="en-GB"/>
+        </w:rPr>
+        <w:t>has a</w:t>
+      </w:r>
+      <w:r>
+        <w:rPr>
+          <w:lang w:val="en-GB"/>
+        </w:rPr>
+        <w:t xml:space="preserve"> cylindrical shape in area calculation. </w:t>
+      </w:r>
+      <w:r>
+        <w:rPr>
+          <w:lang w:val="en-GB"/>
+        </w:rPr>
+        <w:t xml:space="preserve">0.05m is radius of rotor, 0.004m is magnet thickness, 0.1m is axial length of the machine, </w:t>
+      </w:r>
+      <w:proofErr w:type="gramStart"/>
+      <w:r>
+        <w:rPr>
+          <w:lang w:val="en-GB"/>
+        </w:rPr>
+        <w:t>0.8</w:t>
+      </w:r>
+      <w:proofErr w:type="gramEnd"/>
+      <w:r>
+        <w:rPr>
+          <w:lang w:val="en-GB"/>
+        </w:rPr>
+        <w:t xml:space="preserve"> is </w:t>
+      </w:r>
+      <w:r>
+        <w:rPr>
+          <w:sz w:val="24"/>
+          <w:szCs w:val="24"/>
+          <w:lang w:val="en-GB"/>
+        </w:rPr>
+        <w:t>magnet to pole pitch r</w:t>
+      </w:r>
+      <w:r>
+        <w:rPr>
+          <w:sz w:val="24"/>
+          <w:szCs w:val="24"/>
+          <w:lang w:val="en-GB"/>
+        </w:rPr>
+        <w:t>atio</w:t>
+      </w:r>
+      <w:r>
+        <w:rPr>
+          <w:sz w:val="24"/>
+          <w:szCs w:val="24"/>
+          <w:lang w:val="en-GB"/>
+        </w:rPr>
+        <w:t>.</w:t>
+      </w:r>
+    </w:p>
+    <w:p>
+      <w:pPr>
+        <w:rPr>
+          <w:rFonts w:eastAsiaTheme="minorEastAsia"/>
+          <w:lang w:val="en-GB"/>
+        </w:rPr>
+      </w:pPr>
+      <m:oMathPara>
+        <m:oMath>
+          <m:r>
+            <w:rPr>
+              <w:rFonts w:ascii="Cambria Math" w:hAnsi="Cambria Math"/>
+              <w:lang w:val="en-GB"/>
+            </w:rPr>
+            <m:t>φ=0.63T×0.0271</m:t>
+          </m:r>
+          <m:sSup>
+            <m:sSupPr>
+              <m:ctrlPr>
+                <w:rPr>
+                  <w:rFonts w:ascii="Cambria Math" w:hAnsi="Cambria Math"/>
+                  <w:i/>
+                  <w:lang w:val="en-GB"/>
+                </w:rPr>
+              </m:ctrlPr>
+            </m:sSupPr>
+            <m:e>
+              <m:r>
+                <w:rPr>
+                  <w:rFonts w:ascii="Cambria Math" w:hAnsi="Cambria Math"/>
+                  <w:lang w:val="en-GB"/>
+                </w:rPr>
+                <m:t>m</m:t>
+              </m:r>
+            </m:e>
+            <m:sup>
+              <m:r>
+                <w:rPr>
+                  <w:rFonts w:ascii="Cambria Math" w:hAnsi="Cambria Math"/>
+                  <w:lang w:val="en-GB"/>
+                </w:rPr>
+                <m:t>2</m:t>
+              </m:r>
+            </m:sup>
+          </m:sSup>
+          <m:r>
+            <w:rPr>
+              <w:rFonts w:ascii="Cambria Math" w:hAnsi="Cambria Math"/>
+              <w:lang w:val="en-GB"/>
+            </w:rPr>
+            <m:t>=0.0171 Wb/</m:t>
+          </m:r>
+          <m:sSup>
+            <m:sSupPr>
+              <m:ctrlPr>
+                <w:rPr>
+                  <w:rFonts w:ascii="Cambria Math" w:hAnsi="Cambria Math"/>
+                  <w:i/>
+                  <w:lang w:val="en-GB"/>
+                </w:rPr>
+              </m:ctrlPr>
+            </m:sSupPr>
+            <m:e>
+              <m:r>
+                <w:rPr>
+                  <w:rFonts w:ascii="Cambria Math" w:hAnsi="Cambria Math"/>
+                  <w:lang w:val="en-GB"/>
+                </w:rPr>
+                <m:t>m</m:t>
+              </m:r>
+            </m:e>
+            <m:sup>
+              <m:r>
+                <w:rPr>
+                  <w:rFonts w:ascii="Cambria Math" w:hAnsi="Cambria Math"/>
+                  <w:lang w:val="en-GB"/>
+                </w:rPr>
+                <m:t>2</m:t>
+              </m:r>
+            </m:sup>
+          </m:sSup>
+        </m:oMath>
+      </m:oMathPara>
+    </w:p>
+    <w:p>
+      <w:pPr>
+        <w:rPr>
+          <w:rFonts w:eastAsiaTheme="minorEastAsia"/>
+          <w:lang w:val="en-GB"/>
+        </w:rPr>
+      </w:pPr>
+    </w:p>
+    <w:p>
+      <w:pPr>
+        <w:pStyle w:val="AltKonuBal"/>
+        <w:rPr>
+          <w:rFonts w:asciiTheme="minorHAnsi" w:eastAsiaTheme="minorHAnsi" w:hAnsiTheme="minorHAnsi" w:cstheme="minorBidi"/>
+          <w:i w:val="0"/>
+          <w:iCs w:val="0"/>
+          <w:color w:val="auto"/>
+          <w:spacing w:val="0"/>
+          <w:sz w:val="22"/>
+          <w:szCs w:val="22"/>
+          <w:lang w:val="en-GB"/>
+        </w:rPr>
+      </w:pPr>
+      <w:r>
+        <w:rPr>
+          <w:rFonts w:asciiTheme="minorHAnsi" w:eastAsiaTheme="minorHAnsi" w:hAnsiTheme="minorHAnsi" w:cstheme="minorBidi"/>
+          <w:i w:val="0"/>
+          <w:iCs w:val="0"/>
+          <w:color w:val="auto"/>
+          <w:spacing w:val="0"/>
+          <w:sz w:val="22"/>
+          <w:szCs w:val="22"/>
+          <w:lang w:val="en-GB"/>
+        </w:rPr>
         <w:t>b) Calculate the magnetic loading of the machine for this condition</w:t>
       </w:r>
     </w:p>
@@ -3488,6 +4191,7 @@
           <w:rFonts w:eastAsiaTheme="minorEastAsia"/>
           <w:lang w:val="en-GB"/>
         </w:rPr>
+        <w:lastRenderedPageBreak/>
         <w:t xml:space="preserve">Distribution factor: </w:t>
       </w:r>
       <m:oMath>
@@ -3625,14 +4329,7 @@
                 <w:rFonts w:ascii="Cambria Math" w:hAnsi="Cambria Math"/>
                 <w:lang w:val="en-GB"/>
               </w:rPr>
-              <m:t>qs</m:t>
-            </m:r>
-            <m:r>
-              <w:rPr>
-                <w:rFonts w:ascii="Cambria Math" w:hAnsi="Cambria Math"/>
-                <w:lang w:val="en-GB"/>
-              </w:rPr>
-              <m:t>in(</m:t>
+              <m:t>qsin(</m:t>
             </m:r>
             <m:f>
               <m:fPr>
@@ -4422,7 +5119,6 @@
           <w:noProof/>
           <w:lang w:val="tr-TR" w:eastAsia="tr-TR"/>
         </w:rPr>
-        <w:lastRenderedPageBreak/>
         <w:drawing>
           <wp:inline distT="0" distB="0" distL="0" distR="0">
             <wp:extent cx="5676900" cy="2828925"/>
@@ -4441,7 +5137,7 @@
                     </pic:cNvPicPr>
                   </pic:nvPicPr>
                   <pic:blipFill>
-                    <a:blip r:embed="rId10" cstate="print"/>
+                    <a:blip r:embed="rId12" cstate="print"/>
                     <a:srcRect/>
                     <a:stretch>
                       <a:fillRect/>
@@ -4700,7 +5396,7 @@
                     </pic:cNvPicPr>
                   </pic:nvPicPr>
                   <pic:blipFill>
-                    <a:blip r:embed="rId11" cstate="print"/>
+                    <a:blip r:embed="rId13" cstate="print"/>
                     <a:srcRect/>
                     <a:stretch>
                       <a:fillRect/>
@@ -4751,7 +5447,7 @@
                     </pic:cNvPicPr>
                   </pic:nvPicPr>
                   <pic:blipFill>
-                    <a:blip r:embed="rId12" cstate="print"/>
+                    <a:blip r:embed="rId14" cstate="print"/>
                     <a:srcRect/>
                     <a:stretch>
                       <a:fillRect/>
@@ -6599,7 +7295,7 @@
                     </pic:cNvPicPr>
                   </pic:nvPicPr>
                   <pic:blipFill>
-                    <a:blip r:embed="rId13" cstate="print"/>
+                    <a:blip r:embed="rId15" cstate="print"/>
                     <a:srcRect/>
                     <a:stretch>
                       <a:fillRect/>
@@ -6650,7 +7346,7 @@
                     </pic:cNvPicPr>
                   </pic:nvPicPr>
                   <pic:blipFill>
-                    <a:blip r:embed="rId14" cstate="print"/>
+                    <a:blip r:embed="rId16" cstate="print"/>
                     <a:srcRect/>
                     <a:stretch>
                       <a:fillRect/>
@@ -9585,7 +10281,7 @@
                     </pic:cNvPicPr>
                   </pic:nvPicPr>
                   <pic:blipFill>
-                    <a:blip r:embed="rId15" cstate="print"/>
+                    <a:blip r:embed="rId17" cstate="print"/>
                     <a:srcRect/>
                     <a:stretch>
                       <a:fillRect/>
@@ -9915,7 +10611,7 @@
                     </pic:cNvPicPr>
                   </pic:nvPicPr>
                   <pic:blipFill>
-                    <a:blip r:embed="rId16" cstate="print"/>
+                    <a:blip r:embed="rId18" cstate="print"/>
                     <a:srcRect/>
                     <a:stretch>
                       <a:fillRect/>
@@ -9966,7 +10662,7 @@
                     </pic:cNvPicPr>
                   </pic:nvPicPr>
                   <pic:blipFill>
-                    <a:blip r:embed="rId17" cstate="print"/>
+                    <a:blip r:embed="rId19" cstate="print"/>
                     <a:srcRect/>
                     <a:stretch>
                       <a:fillRect/>
@@ -11889,7 +12585,7 @@
                     </pic:cNvPicPr>
                   </pic:nvPicPr>
                   <pic:blipFill>
-                    <a:blip r:embed="rId18" cstate="print"/>
+                    <a:blip r:embed="rId20" cstate="print"/>
                     <a:srcRect/>
                     <a:stretch>
                       <a:fillRect/>
@@ -11940,7 +12636,7 @@
                     </pic:cNvPicPr>
                   </pic:nvPicPr>
                   <pic:blipFill>
-                    <a:blip r:embed="rId19" cstate="print"/>
+                    <a:blip r:embed="rId21" cstate="print"/>
                     <a:srcRect/>
                     <a:stretch>
                       <a:fillRect/>
@@ -14751,7 +15447,7 @@
                     </pic:cNvPicPr>
                   </pic:nvPicPr>
                   <pic:blipFill>
-                    <a:blip r:embed="rId20" cstate="print"/>
+                    <a:blip r:embed="rId22" cstate="print"/>
                     <a:srcRect/>
                     <a:stretch>
                       <a:fillRect/>
@@ -15248,7 +15944,7 @@
                     </pic:cNvPicPr>
                   </pic:nvPicPr>
                   <pic:blipFill>
-                    <a:blip r:embed="rId13" cstate="print"/>
+                    <a:blip r:embed="rId15" cstate="print"/>
                     <a:srcRect/>
                     <a:stretch>
                       <a:fillRect/>
@@ -15300,7 +15996,7 @@
                     </pic:cNvPicPr>
                   </pic:nvPicPr>
                   <pic:blipFill>
-                    <a:blip r:embed="rId21" cstate="print"/>
+                    <a:blip r:embed="rId23" cstate="print"/>
                     <a:srcRect/>
                     <a:stretch>
                       <a:fillRect/>
@@ -15438,7 +16134,7 @@
                     </pic:cNvPicPr>
                   </pic:nvPicPr>
                   <pic:blipFill>
-                    <a:blip r:embed="rId22" cstate="print"/>
+                    <a:blip r:embed="rId24" cstate="print"/>
                     <a:srcRect/>
                     <a:stretch>
                       <a:fillRect/>
@@ -15526,7 +16222,7 @@
         </w:rPr>
         <w:t xml:space="preserve">1. </w:t>
       </w:r>
-      <w:hyperlink r:id="rId23" w:history="1">
+      <w:hyperlink r:id="rId25" w:history="1">
         <w:r>
           <w:rPr>
             <w:rStyle w:val="Kpr"/>
@@ -15539,7 +16235,7 @@
       <w:r>
         <w:t xml:space="preserve">2. </w:t>
       </w:r>
-      <w:hyperlink r:id="rId24" w:history="1">
+      <w:hyperlink r:id="rId26" w:history="1">
         <w:r>
           <w:rPr>
             <w:rStyle w:val="Kpr"/>
@@ -15571,12 +16267,12 @@
       <w:r>
         <w:t xml:space="preserve">4. </w:t>
       </w:r>
-      <w:hyperlink r:id="rId25" w:history="1">
+      <w:hyperlink r:id="rId27" w:history="1">
         <w:r>
           <w:rPr>
             <w:rStyle w:val="Kpr"/>
           </w:rPr>
-          <w:t>https://www.emetor.com/windings/</w:t>
+          <w:t>https://www.kjmagnetics.com/bhcurves.asp</w:t>
         </w:r>
       </w:hyperlink>
     </w:p>
@@ -15584,27 +16280,6 @@
       <w:r>
         <w:t xml:space="preserve">5. </w:t>
       </w:r>
-      <w:hyperlink r:id="rId26" w:history="1">
-        <w:r>
-          <w:rPr>
-            <w:rStyle w:val="Kpr"/>
-          </w:rPr>
-          <w:t>https://sourceforge.net/projects/dolomites/</w:t>
-        </w:r>
-      </w:hyperlink>
-    </w:p>
-    <w:p>
-      <w:r>
-        <w:t>6.</w:t>
-      </w:r>
-      <w:r>
-        <w:t xml:space="preserve"> Brushless Permanent Magnet Motor Design, D. </w:t>
-      </w:r>
-      <w:proofErr w:type="spellStart"/>
-      <w:r>
-        <w:t>Hanselman</w:t>
-      </w:r>
-      <w:proofErr w:type="spellEnd"/>
     </w:p>
     <w:p>
       <w:pPr>
@@ -15614,8 +16289,8 @@
       </w:pPr>
     </w:p>
     <w:sectPr>
-      <w:headerReference w:type="default" r:id="rId27"/>
-      <w:footerReference w:type="default" r:id="rId28"/>
+      <w:headerReference w:type="default" r:id="rId28"/>
+      <w:footerReference w:type="default" r:id="rId29"/>
       <w:pgSz w:w="11906" w:h="16838"/>
       <w:pgMar w:top="1417" w:right="1417" w:bottom="1417" w:left="1417" w:header="708" w:footer="708" w:gutter="0"/>
       <w:cols w:space="708"/>
@@ -15671,7 +16346,7 @@
             <w:rPr>
               <w:noProof/>
             </w:rPr>
-            <w:t>4</w:t>
+            <w:t>14</w:t>
           </w:r>
         </w:fldSimple>
       </w:p>
@@ -16613,7 +17288,7 @@
 </file>
 
 <file path=customXml/itemProps1.xml><?xml version="1.0" encoding="utf-8"?>
-<ds:datastoreItem xmlns:ds="http://schemas.openxmlformats.org/officeDocument/2006/customXml" ds:itemID="{1CB82F5F-BD03-4672-80C3-6D2C4ADD6B1A}">
+<ds:datastoreItem xmlns:ds="http://schemas.openxmlformats.org/officeDocument/2006/customXml" ds:itemID="{09FC63B9-DEFE-4248-883D-26C90D8BFCA4}">
   <ds:schemaRefs>
     <ds:schemaRef ds:uri="http://schemas.openxmlformats.org/officeDocument/2006/bibliography"/>
   </ds:schemaRefs>

</xml_diff>